<commit_message>
Cleaning up file list
</commit_message>
<xml_diff>
--- a/portfolio_website_deliverables.docx
+++ b/portfolio_website_deliverables.docx
@@ -110,33 +110,27 @@
     </w:p>
     <w:p>
       <w:pPr>
-        <w:pStyle w:val="ListParagraph"/>
-      </w:pPr>
-      <w:hyperlink r:id="rId6" w:history="1">
+        <w:jc w:val="center"/>
+      </w:pPr>
+      <w:hyperlink r:id="rId6" w:tgtFrame="_blank" w:history="1">
         <w:r>
           <w:rPr>
             <w:rStyle w:val="Hyperlink"/>
+            <w:rFonts w:ascii="Segoe UI" w:hAnsi="Segoe UI" w:cs="Segoe UI"/>
+            <w:shd w:val="clear" w:color="auto" w:fill="151A1E"/>
           </w:rPr>
-          <w:t>https://kostis-portfolio.netlify.app</w:t>
+          <w:t>https://vivianvanoosten.netlify.app</w:t>
         </w:r>
       </w:hyperlink>
-      <w:r>
-        <w:t xml:space="preserve"> </w:t>
-      </w:r>
-    </w:p>
-    <w:p>
-      <w:pPr>
-        <w:jc w:val="center"/>
-      </w:pPr>
       <w:r>
         <w:rPr>
           <w:noProof/>
         </w:rPr>
         <w:drawing>
-          <wp:inline distT="0" distB="0" distL="0" distR="0" wp14:anchorId="3015C714" wp14:editId="4AF91B0C">
-            <wp:extent cx="3589361" cy="1775506"/>
+          <wp:inline distT="0" distB="0" distL="0" distR="0" wp14:anchorId="16E2BC9B" wp14:editId="020E6DD4">
+            <wp:extent cx="5943600" cy="3218815"/>
             <wp:effectExtent l="0" t="0" r="0" b="0"/>
-            <wp:docPr id="3" name="Picture 3"/>
+            <wp:docPr id="7" name="Picture 7" descr="Graphical user interface, website&#10;&#10;Description automatically generated"/>
             <wp:cNvGraphicFramePr>
               <a:graphicFrameLocks xmlns:a="http://schemas.openxmlformats.org/drawingml/2006/main" noChangeAspect="1"/>
             </wp:cNvGraphicFramePr>
@@ -144,11 +138,17 @@
               <a:graphicData uri="http://schemas.openxmlformats.org/drawingml/2006/picture">
                 <pic:pic xmlns:pic="http://schemas.openxmlformats.org/drawingml/2006/picture">
                   <pic:nvPicPr>
-                    <pic:cNvPr id="1" name=""/>
+                    <pic:cNvPr id="7" name="Picture 7" descr="Graphical user interface, website&#10;&#10;Description automatically generated"/>
                     <pic:cNvPicPr/>
                   </pic:nvPicPr>
                   <pic:blipFill>
-                    <a:blip r:embed="rId7"/>
+                    <a:blip r:embed="rId7" cstate="print">
+                      <a:extLst>
+                        <a:ext uri="{28A0092B-C50C-407E-A947-70E740481C1C}">
+                          <a14:useLocalDpi xmlns:a14="http://schemas.microsoft.com/office/drawing/2010/main" val="0"/>
+                        </a:ext>
+                      </a:extLst>
+                    </a:blip>
                     <a:stretch>
                       <a:fillRect/>
                     </a:stretch>
@@ -156,7 +156,7 @@
                   <pic:spPr>
                     <a:xfrm>
                       <a:off x="0" y="0"/>
-                      <a:ext cx="3595909" cy="1778745"/>
+                      <a:ext cx="5943600" cy="3218815"/>
                     </a:xfrm>
                     <a:prstGeom prst="rect">
                       <a:avLst/>
@@ -204,17 +204,13 @@
           <w:rPr>
             <w:rStyle w:val="Hyperlink"/>
           </w:rPr>
-          <w:t>https://github.com/kostis-christodoulou/my_website</w:t>
+          <w:t>https://github.com/VivianvanOosten/my_website</w:t>
         </w:r>
       </w:hyperlink>
-      <w:r>
-        <w:t xml:space="preserve"> </w:t>
-      </w:r>
     </w:p>
     <w:p>
       <w:pPr>
         <w:pStyle w:val="ListParagraph"/>
-        <w:jc w:val="center"/>
       </w:pPr>
       <w:r>
         <w:rPr>
@@ -222,10 +218,10 @@
         </w:rPr>
         <w:lastRenderedPageBreak/>
         <w:drawing>
-          <wp:inline distT="0" distB="0" distL="0" distR="0" wp14:anchorId="468DBB2B" wp14:editId="4AD4B98E">
-            <wp:extent cx="3388110" cy="2668137"/>
-            <wp:effectExtent l="0" t="0" r="3175" b="0"/>
-            <wp:docPr id="1" name="Picture 1"/>
+          <wp:inline distT="0" distB="0" distL="0" distR="0" wp14:anchorId="1CA4A16B" wp14:editId="6C2AB50F">
+            <wp:extent cx="5943600" cy="3154680"/>
+            <wp:effectExtent l="0" t="0" r="0" b="0"/>
+            <wp:docPr id="8" name="Picture 8" descr="A screenshot of a computer&#10;&#10;Description automatically generated with medium confidence"/>
             <wp:cNvGraphicFramePr>
               <a:graphicFrameLocks xmlns:a="http://schemas.openxmlformats.org/drawingml/2006/main" noChangeAspect="1"/>
             </wp:cNvGraphicFramePr>
@@ -233,10 +229,8 @@
               <a:graphicData uri="http://schemas.openxmlformats.org/drawingml/2006/picture">
                 <pic:pic xmlns:pic="http://schemas.openxmlformats.org/drawingml/2006/picture">
                   <pic:nvPicPr>
-                    <pic:cNvPr id="0" name="Picture 1"/>
-                    <pic:cNvPicPr>
-                      <a:picLocks noChangeAspect="1" noChangeArrowheads="1"/>
-                    </pic:cNvPicPr>
+                    <pic:cNvPr id="8" name="Picture 8" descr="A screenshot of a computer&#10;&#10;Description automatically generated with medium confidence"/>
+                    <pic:cNvPicPr/>
                   </pic:nvPicPr>
                   <pic:blipFill>
                     <a:blip r:embed="rId9" cstate="print">
@@ -246,23 +240,18 @@
                         </a:ext>
                       </a:extLst>
                     </a:blip>
-                    <a:srcRect/>
                     <a:stretch>
                       <a:fillRect/>
                     </a:stretch>
                   </pic:blipFill>
-                  <pic:spPr bwMode="auto">
+                  <pic:spPr>
                     <a:xfrm>
                       <a:off x="0" y="0"/>
-                      <a:ext cx="3412496" cy="2687341"/>
+                      <a:ext cx="5943600" cy="3154680"/>
                     </a:xfrm>
                     <a:prstGeom prst="rect">
                       <a:avLst/>
                     </a:prstGeom>
-                    <a:noFill/>
-                    <a:ln>
-                      <a:noFill/>
-                    </a:ln>
                   </pic:spPr>
                 </pic:pic>
               </a:graphicData>
@@ -274,6 +263,12 @@
     <w:p>
       <w:pPr>
         <w:pStyle w:val="ListParagraph"/>
+        <w:jc w:val="center"/>
+      </w:pPr>
+    </w:p>
+    <w:p>
+      <w:pPr>
+        <w:pStyle w:val="ListParagraph"/>
         <w:numPr>
           <w:ilvl w:val="0"/>
           <w:numId w:val="1"/>
@@ -306,10 +301,10 @@
           <w:noProof/>
         </w:rPr>
         <w:drawing>
-          <wp:inline distT="0" distB="0" distL="0" distR="0" wp14:anchorId="62EB792F" wp14:editId="30F30972">
-            <wp:extent cx="3250297" cy="3480179"/>
-            <wp:effectExtent l="0" t="0" r="7620" b="6350"/>
-            <wp:docPr id="2" name="Picture 2"/>
+          <wp:inline distT="0" distB="0" distL="0" distR="0" wp14:anchorId="3F6D5CD5" wp14:editId="6DEA700B">
+            <wp:extent cx="5943600" cy="3714115"/>
+            <wp:effectExtent l="0" t="0" r="0" b="0"/>
+            <wp:docPr id="9" name="Picture 9" descr="A screenshot of a computer&#10;&#10;Description automatically generated"/>
             <wp:cNvGraphicFramePr>
               <a:graphicFrameLocks xmlns:a="http://schemas.openxmlformats.org/drawingml/2006/main" noChangeAspect="1"/>
             </wp:cNvGraphicFramePr>
@@ -317,11 +312,17 @@
               <a:graphicData uri="http://schemas.openxmlformats.org/drawingml/2006/picture">
                 <pic:pic xmlns:pic="http://schemas.openxmlformats.org/drawingml/2006/picture">
                   <pic:nvPicPr>
-                    <pic:cNvPr id="1" name=""/>
+                    <pic:cNvPr id="9" name="Picture 9" descr="A screenshot of a computer&#10;&#10;Description automatically generated"/>
                     <pic:cNvPicPr/>
                   </pic:nvPicPr>
                   <pic:blipFill>
-                    <a:blip r:embed="rId10"/>
+                    <a:blip r:embed="rId10" cstate="print">
+                      <a:extLst>
+                        <a:ext uri="{28A0092B-C50C-407E-A947-70E740481C1C}">
+                          <a14:useLocalDpi xmlns:a14="http://schemas.microsoft.com/office/drawing/2010/main" val="0"/>
+                        </a:ext>
+                      </a:extLst>
+                    </a:blip>
                     <a:stretch>
                       <a:fillRect/>
                     </a:stretch>
@@ -329,7 +330,7 @@
                   <pic:spPr>
                     <a:xfrm>
                       <a:off x="0" y="0"/>
-                      <a:ext cx="3262596" cy="3493348"/>
+                      <a:ext cx="5943600" cy="3714115"/>
                     </a:xfrm>
                     <a:prstGeom prst="rect">
                       <a:avLst/>

</xml_diff>

<commit_message>
Edited top left title to Vivian
</commit_message>
<xml_diff>
--- a/portfolio_website_deliverables.docx
+++ b/portfolio_website_deliverables.docx
@@ -218,10 +218,10 @@
         </w:rPr>
         <w:lastRenderedPageBreak/>
         <w:drawing>
-          <wp:inline distT="0" distB="0" distL="0" distR="0" wp14:anchorId="1CA4A16B" wp14:editId="6C2AB50F">
-            <wp:extent cx="5943600" cy="3154680"/>
-            <wp:effectExtent l="0" t="0" r="0" b="0"/>
-            <wp:docPr id="8" name="Picture 8" descr="A screenshot of a computer&#10;&#10;Description automatically generated with medium confidence"/>
+          <wp:inline distT="0" distB="0" distL="0" distR="0" wp14:anchorId="14D235B9" wp14:editId="24B302FD">
+            <wp:extent cx="5943600" cy="2993390"/>
+            <wp:effectExtent l="0" t="0" r="0" b="3810"/>
+            <wp:docPr id="1" name="Picture 1"/>
             <wp:cNvGraphicFramePr>
               <a:graphicFrameLocks xmlns:a="http://schemas.openxmlformats.org/drawingml/2006/main" noChangeAspect="1"/>
             </wp:cNvGraphicFramePr>
@@ -229,7 +229,7 @@
               <a:graphicData uri="http://schemas.openxmlformats.org/drawingml/2006/picture">
                 <pic:pic xmlns:pic="http://schemas.openxmlformats.org/drawingml/2006/picture">
                   <pic:nvPicPr>
-                    <pic:cNvPr id="8" name="Picture 8" descr="A screenshot of a computer&#10;&#10;Description automatically generated with medium confidence"/>
+                    <pic:cNvPr id="1" name="Picture 1"/>
                     <pic:cNvPicPr/>
                   </pic:nvPicPr>
                   <pic:blipFill>
@@ -247,7 +247,7 @@
                   <pic:spPr>
                     <a:xfrm>
                       <a:off x="0" y="0"/>
-                      <a:ext cx="5943600" cy="3154680"/>
+                      <a:ext cx="5943600" cy="2993390"/>
                     </a:xfrm>
                     <a:prstGeom prst="rect">
                       <a:avLst/>
@@ -293,18 +293,25 @@
       </w:r>
     </w:p>
     <w:p>
-      <w:pPr>
-        <w:pStyle w:val="ListParagraph"/>
-      </w:pPr>
+      <w:hyperlink r:id="rId10" w:history="1">
+        <w:r>
+          <w:rPr>
+            <w:rStyle w:val="Hyperlink"/>
+          </w:rPr>
+          <w:t>https://app.netlify.com/sites/vivianvanoosten/deploys</w:t>
+        </w:r>
+      </w:hyperlink>
+    </w:p>
+    <w:p>
       <w:r>
         <w:rPr>
           <w:noProof/>
         </w:rPr>
         <w:drawing>
-          <wp:inline distT="0" distB="0" distL="0" distR="0" wp14:anchorId="3F6D5CD5" wp14:editId="6DEA700B">
-            <wp:extent cx="5943600" cy="3714115"/>
-            <wp:effectExtent l="0" t="0" r="0" b="0"/>
-            <wp:docPr id="9" name="Picture 9" descr="A screenshot of a computer&#10;&#10;Description automatically generated"/>
+          <wp:inline distT="0" distB="0" distL="0" distR="0" wp14:anchorId="28C860E2" wp14:editId="22733A93">
+            <wp:extent cx="5943600" cy="3257550"/>
+            <wp:effectExtent l="0" t="0" r="0" b="6350"/>
+            <wp:docPr id="2" name="Picture 2" descr="A screenshot of a computer&#10;&#10;Description automatically generated with medium confidence"/>
             <wp:cNvGraphicFramePr>
               <a:graphicFrameLocks xmlns:a="http://schemas.openxmlformats.org/drawingml/2006/main" noChangeAspect="1"/>
             </wp:cNvGraphicFramePr>
@@ -312,11 +319,11 @@
               <a:graphicData uri="http://schemas.openxmlformats.org/drawingml/2006/picture">
                 <pic:pic xmlns:pic="http://schemas.openxmlformats.org/drawingml/2006/picture">
                   <pic:nvPicPr>
-                    <pic:cNvPr id="9" name="Picture 9" descr="A screenshot of a computer&#10;&#10;Description automatically generated"/>
+                    <pic:cNvPr id="2" name="Picture 2" descr="A screenshot of a computer&#10;&#10;Description automatically generated with medium confidence"/>
                     <pic:cNvPicPr/>
                   </pic:nvPicPr>
                   <pic:blipFill>
-                    <a:blip r:embed="rId10" cstate="print">
+                    <a:blip r:embed="rId11" cstate="print">
                       <a:extLst>
                         <a:ext uri="{28A0092B-C50C-407E-A947-70E740481C1C}">
                           <a14:useLocalDpi xmlns:a14="http://schemas.microsoft.com/office/drawing/2010/main" val="0"/>
@@ -330,7 +337,7 @@
                   <pic:spPr>
                     <a:xfrm>
                       <a:off x="0" y="0"/>
-                      <a:ext cx="5943600" cy="3714115"/>
+                      <a:ext cx="5943600" cy="3257550"/>
                     </a:xfrm>
                     <a:prstGeom prst="rect">
                       <a:avLst/>
@@ -343,7 +350,6 @@
         </w:drawing>
       </w:r>
     </w:p>
-    <w:p/>
     <w:p/>
     <w:p/>
     <w:p/>

</xml_diff>